<commit_message>
Fix refs and obsvs in hypotheses
</commit_message>
<xml_diff>
--- a/Reflective diary.docx
+++ b/Reflective diary.docx
@@ -212,29 +212,24 @@
               <w:pStyle w:val="ListParagraph"/>
             </w:pPr>
             <w:r>
-              <w:t>To aid the lack of courage at starting with big steps, try to break up every big step into many small steps. Then make a plan and keep logging the progress in Progress document.</w:t>
-            </w:r>
-            <w:bookmarkStart w:id="0" w:name="_GoBack"/>
-            <w:bookmarkEnd w:id="0"/>
-          </w:p>
-          <w:p>
-            <w:pPr>
-              <w:jc w:val="center"/>
-            </w:pPr>
-          </w:p>
-          <w:p/>
-          <w:p/>
-          <w:p/>
-          <w:p>
-            <w:pPr>
-              <w:jc w:val="center"/>
-            </w:pPr>
-          </w:p>
-          <w:p>
-            <w:pPr>
-              <w:jc w:val="center"/>
-            </w:pPr>
-          </w:p>
+              <w:t xml:space="preserve">To aid the lack of courage at starting with big steps, try to break up every big step into many small steps. Then </w:t>
+            </w:r>
+            <w:proofErr w:type="gramStart"/>
+            <w:r>
+              <w:t>make a plan</w:t>
+            </w:r>
+            <w:proofErr w:type="gramEnd"/>
+            <w:r>
+              <w:t xml:space="preserve"> and keep logging the progre</w:t>
+            </w:r>
+            <w:r>
+              <w:t>ss</w:t>
+            </w:r>
+            <w:r>
+              <w:t>.</w:t>
+            </w:r>
+          </w:p>
+          <w:p/>
         </w:tc>
       </w:tr>
       <w:tr>
@@ -249,10 +244,66 @@
             </w:r>
           </w:p>
           <w:p/>
-          <w:p/>
-          <w:p/>
-          <w:p/>
-          <w:p/>
+          <w:p>
+            <w:pPr>
+              <w:pStyle w:val="ListParagraph"/>
+              <w:numPr>
+                <w:ilvl w:val="0"/>
+                <w:numId w:val="2"/>
+              </w:numPr>
+            </w:pPr>
+            <w:r>
+              <w:t>What has gone well this week?</w:t>
+            </w:r>
+          </w:p>
+          <w:p>
+            <w:pPr>
+              <w:pStyle w:val="ListParagraph"/>
+            </w:pPr>
+            <w:r>
+              <w:t>This week was a breakthrough as I begun to keep a Progress document where I wrote down everything I’ve done and thought of, and it noticeably improved my thinking process and made me progress quicker. I started thinking more critically about my ideas and keeping notes about the decision processes. I became more consistent with my work.</w:t>
+            </w:r>
+          </w:p>
+          <w:p>
+            <w:pPr>
+              <w:pStyle w:val="ListParagraph"/>
+              <w:numPr>
+                <w:ilvl w:val="0"/>
+                <w:numId w:val="2"/>
+              </w:numPr>
+            </w:pPr>
+            <w:r>
+              <w:t xml:space="preserve">What could have gone better this week? </w:t>
+            </w:r>
+          </w:p>
+          <w:p>
+            <w:pPr>
+              <w:pStyle w:val="ListParagraph"/>
+            </w:pPr>
+            <w:r>
+              <w:t>At the end of the week I focused for too long on one issue that it then turned out was not really necessary to be solved anyway. This made me lose time as well as motivation because I thought I could not progress without it.</w:t>
+            </w:r>
+          </w:p>
+          <w:p>
+            <w:pPr>
+              <w:pStyle w:val="ListParagraph"/>
+              <w:numPr>
+                <w:ilvl w:val="0"/>
+                <w:numId w:val="2"/>
+              </w:numPr>
+            </w:pPr>
+            <w:r>
+              <w:t>How will the answers above shape how I approach next week?</w:t>
+            </w:r>
+          </w:p>
+          <w:p>
+            <w:pPr>
+              <w:pStyle w:val="ListParagraph"/>
+            </w:pPr>
+            <w:r>
+              <w:t>I will do my best to analyse tasks thoroughly before trying to solve them – solving unnecessary things will only slow me down. I will keep writing everything down in my Progress document and read back whenever I need to remind myself of something I’d have done earlier.</w:t>
+            </w:r>
+          </w:p>
           <w:p/>
         </w:tc>
       </w:tr>
@@ -266,11 +317,85 @@
               <w:t>Week 4</w:t>
             </w:r>
           </w:p>
-          <w:p/>
-          <w:p/>
-          <w:p/>
-          <w:p/>
-          <w:p/>
+          <w:p>
+            <w:pPr>
+              <w:pStyle w:val="ListParagraph"/>
+              <w:numPr>
+                <w:ilvl w:val="0"/>
+                <w:numId w:val="3"/>
+              </w:numPr>
+            </w:pPr>
+            <w:r>
+              <w:t xml:space="preserve">What has gone well this week? </w:t>
+            </w:r>
+          </w:p>
+          <w:p>
+            <w:pPr>
+              <w:pStyle w:val="ListParagraph"/>
+            </w:pPr>
+            <w:r>
+              <w:t>I started working on my implementation and despite my fright about getting to it I just sat down and started writing. It turned out that with my previous experience from dissertation I am actually much more productive and efficient when it comes to implementing this type of stuff in Python. I kept going back and forth between my ideas and abstract constructions on paper and the code to lose as little time as possible – I find that ‘</w:t>
+            </w:r>
+            <w:proofErr w:type="spellStart"/>
+            <w:r>
+              <w:t>pseudocoding</w:t>
+            </w:r>
+            <w:proofErr w:type="spellEnd"/>
+            <w:r>
+              <w:t>’ ideas improves my thinking and gives shape to what otherwise is an abstraction in my mind. I improved my consistency from last week.</w:t>
+            </w:r>
+          </w:p>
+          <w:p>
+            <w:pPr>
+              <w:pStyle w:val="ListParagraph"/>
+              <w:numPr>
+                <w:ilvl w:val="0"/>
+                <w:numId w:val="3"/>
+              </w:numPr>
+            </w:pPr>
+            <w:r>
+              <w:t xml:space="preserve">What could have gone better this week? </w:t>
+            </w:r>
+          </w:p>
+          <w:p>
+            <w:pPr>
+              <w:pStyle w:val="ListParagraph"/>
+            </w:pPr>
+            <w:r>
+              <w:t xml:space="preserve">The workload turned out to </w:t>
+            </w:r>
+            <w:r>
+              <w:t xml:space="preserve">be a lot (the implementation couldn’t have been finished in week 4). </w:t>
+            </w:r>
+            <w:proofErr w:type="gramStart"/>
+            <w:r>
+              <w:t>Generally</w:t>
+            </w:r>
+            <w:proofErr w:type="gramEnd"/>
+            <w:r>
+              <w:t xml:space="preserve"> this week went okay and nothing particular went wrong. I was writing less in my Progress document because there is less content to write in it when one is focused on implementation.</w:t>
+            </w:r>
+          </w:p>
+          <w:p>
+            <w:pPr>
+              <w:pStyle w:val="ListParagraph"/>
+              <w:numPr>
+                <w:ilvl w:val="0"/>
+                <w:numId w:val="3"/>
+              </w:numPr>
+            </w:pPr>
+            <w:r>
+              <w:t xml:space="preserve">How will the answers above shape how I approach next week? </w:t>
+            </w:r>
+          </w:p>
+          <w:p>
+            <w:pPr>
+              <w:pStyle w:val="ListParagraph"/>
+            </w:pPr>
+            <w:r>
+              <w:t xml:space="preserve">Something ought to be done about the workload – I am worried that I may not be able to finish the project in time. The way I go about implementing is okay though and I wish to keep doing it like this. </w:t>
+            </w:r>
+          </w:p>
           <w:p/>
         </w:tc>
       </w:tr>
@@ -284,9 +409,64 @@
               <w:t>Week 5</w:t>
             </w:r>
           </w:p>
-          <w:p/>
-          <w:p/>
-          <w:p/>
+          <w:p>
+            <w:pPr>
+              <w:pStyle w:val="ListParagraph"/>
+              <w:numPr>
+                <w:ilvl w:val="0"/>
+                <w:numId w:val="5"/>
+              </w:numPr>
+            </w:pPr>
+            <w:r>
+              <w:t xml:space="preserve">What has gone well this week? </w:t>
+            </w:r>
+          </w:p>
+          <w:p>
+            <w:pPr>
+              <w:pStyle w:val="ListParagraph"/>
+            </w:pPr>
+            <w:r>
+              <w:t xml:space="preserve">I managed to finish my implementation and wrap up what I’ve done so far. I caught up with all the tasks I hadn’t finished earlier (test cases for the AODAG) and finished them. I worked hard to get the project back on track. </w:t>
+            </w:r>
+          </w:p>
+          <w:p>
+            <w:pPr>
+              <w:pStyle w:val="ListParagraph"/>
+              <w:numPr>
+                <w:ilvl w:val="0"/>
+                <w:numId w:val="5"/>
+              </w:numPr>
+            </w:pPr>
+            <w:r>
+              <w:t>What could have gone better this week?</w:t>
+            </w:r>
+          </w:p>
+          <w:p>
+            <w:pPr>
+              <w:pStyle w:val="ListParagraph"/>
+            </w:pPr>
+            <w:r>
+              <w:lastRenderedPageBreak/>
+              <w:t xml:space="preserve">Mostly due to stress related to my PhD application I got very little done in comparison with last week – which is still a </w:t>
+            </w:r>
+            <w:proofErr w:type="gramStart"/>
+            <w:r>
+              <w:t>lot, but</w:t>
+            </w:r>
+            <w:proofErr w:type="gramEnd"/>
+            <w:r>
+              <w:t xml:space="preserve"> could have been more. </w:t>
+            </w:r>
+          </w:p>
+          <w:p>
+            <w:r>
+              <w:t xml:space="preserve">3. How will the answers above shape how I approach next week? </w:t>
+            </w:r>
+          </w:p>
+          <w:p>
+            <w:bookmarkStart w:id="0" w:name="_GoBack"/>
+            <w:bookmarkEnd w:id="0"/>
+          </w:p>
           <w:p/>
           <w:p/>
           <w:p/>
@@ -299,6 +479,7 @@
           </w:tcPr>
           <w:p>
             <w:r>
+              <w:lastRenderedPageBreak/>
               <w:t>Week 6</w:t>
             </w:r>
           </w:p>
@@ -334,6 +515,95 @@
 <file path=word/numbering.xml><?xml version="1.0" encoding="utf-8"?>
 <w:numbering xmlns:wpc="http://schemas.microsoft.com/office/word/2010/wordprocessingCanvas" xmlns:cx="http://schemas.microsoft.com/office/drawing/2014/chartex" xmlns:cx1="http://schemas.microsoft.com/office/drawing/2015/9/8/chartex" xmlns:cx2="http://schemas.microsoft.com/office/drawing/2015/10/21/chartex" xmlns:cx3="http://schemas.microsoft.com/office/drawing/2016/5/9/chartex" xmlns:cx4="http://schemas.microsoft.com/office/drawing/2016/5/10/chartex" xmlns:cx5="http://schemas.microsoft.com/office/drawing/2016/5/11/chartex" xmlns:cx6="http://schemas.microsoft.com/office/drawing/2016/5/12/chartex" xmlns:cx7="http://schemas.microsoft.com/office/drawing/2016/5/13/chartex" xmlns:cx8="http://schemas.microsoft.com/office/drawing/2016/5/14/chartex" xmlns:mc="http://schemas.openxmlformats.org/markup-compatibility/2006" xmlns:aink="http://schemas.microsoft.com/office/drawing/2016/ink" xmlns:am3d="http://schemas.microsoft.com/office/drawing/2017/model3d" xmlns:o="urn:schemas-microsoft-com:office:office" xmlns:r="http://schemas.openxmlformats.org/officeDocument/2006/relationships" xmlns:m="http://schemas.openxmlformats.org/officeDocument/2006/math" xmlns:v="urn:schemas-microsoft-com:vml" xmlns:wp14="http://schemas.microsoft.com/office/word/2010/wordprocessingDrawing" xmlns:wp="http://schemas.openxmlformats.org/drawingml/2006/wordprocessingDrawing" xmlns:w10="urn:schemas-microsoft-com:office:word" xmlns:w="http://schemas.openxmlformats.org/wordprocessingml/2006/main" xmlns:w14="http://schemas.microsoft.com/office/word/2010/wordml" xmlns:w15="http://schemas.microsoft.com/office/word/2012/wordml" xmlns:w16cid="http://schemas.microsoft.com/office/word/2016/wordml/cid" xmlns:w16se="http://schemas.microsoft.com/office/word/2015/wordml/symex" xmlns:wpg="http://schemas.microsoft.com/office/word/2010/wordprocessingGroup" xmlns:wpi="http://schemas.microsoft.com/office/word/2010/wordprocessingInk" xmlns:wne="http://schemas.microsoft.com/office/word/2006/wordml" xmlns:wps="http://schemas.microsoft.com/office/word/2010/wordprocessingShape" mc:Ignorable="w14 w15 w16se w16cid wp14">
   <w:abstractNum w:abstractNumId="0" w15:restartNumberingAfterBreak="0">
+    <w:nsid w:val="069003B2"/>
+    <w:multiLevelType w:val="hybridMultilevel"/>
+    <w:tmpl w:val="495CE6A4"/>
+    <w:lvl w:ilvl="0" w:tplc="0809000F">
+      <w:start w:val="1"/>
+      <w:numFmt w:val="decimal"/>
+      <w:lvlText w:val="%1."/>
+      <w:lvlJc w:val="left"/>
+      <w:pPr>
+        <w:ind w:left="720" w:hanging="360"/>
+      </w:pPr>
+      <w:rPr>
+        <w:rFonts w:hint="default"/>
+      </w:rPr>
+    </w:lvl>
+    <w:lvl w:ilvl="1" w:tplc="08090019" w:tentative="1">
+      <w:start w:val="1"/>
+      <w:numFmt w:val="lowerLetter"/>
+      <w:lvlText w:val="%2."/>
+      <w:lvlJc w:val="left"/>
+      <w:pPr>
+        <w:ind w:left="1440" w:hanging="360"/>
+      </w:pPr>
+    </w:lvl>
+    <w:lvl w:ilvl="2" w:tplc="0809001B" w:tentative="1">
+      <w:start w:val="1"/>
+      <w:numFmt w:val="lowerRoman"/>
+      <w:lvlText w:val="%3."/>
+      <w:lvlJc w:val="right"/>
+      <w:pPr>
+        <w:ind w:left="2160" w:hanging="180"/>
+      </w:pPr>
+    </w:lvl>
+    <w:lvl w:ilvl="3" w:tplc="0809000F" w:tentative="1">
+      <w:start w:val="1"/>
+      <w:numFmt w:val="decimal"/>
+      <w:lvlText w:val="%4."/>
+      <w:lvlJc w:val="left"/>
+      <w:pPr>
+        <w:ind w:left="2880" w:hanging="360"/>
+      </w:pPr>
+    </w:lvl>
+    <w:lvl w:ilvl="4" w:tplc="08090019" w:tentative="1">
+      <w:start w:val="1"/>
+      <w:numFmt w:val="lowerLetter"/>
+      <w:lvlText w:val="%5."/>
+      <w:lvlJc w:val="left"/>
+      <w:pPr>
+        <w:ind w:left="3600" w:hanging="360"/>
+      </w:pPr>
+    </w:lvl>
+    <w:lvl w:ilvl="5" w:tplc="0809001B" w:tentative="1">
+      <w:start w:val="1"/>
+      <w:numFmt w:val="lowerRoman"/>
+      <w:lvlText w:val="%6."/>
+      <w:lvlJc w:val="right"/>
+      <w:pPr>
+        <w:ind w:left="4320" w:hanging="180"/>
+      </w:pPr>
+    </w:lvl>
+    <w:lvl w:ilvl="6" w:tplc="0809000F" w:tentative="1">
+      <w:start w:val="1"/>
+      <w:numFmt w:val="decimal"/>
+      <w:lvlText w:val="%7."/>
+      <w:lvlJc w:val="left"/>
+      <w:pPr>
+        <w:ind w:left="5040" w:hanging="360"/>
+      </w:pPr>
+    </w:lvl>
+    <w:lvl w:ilvl="7" w:tplc="08090019" w:tentative="1">
+      <w:start w:val="1"/>
+      <w:numFmt w:val="lowerLetter"/>
+      <w:lvlText w:val="%8."/>
+      <w:lvlJc w:val="left"/>
+      <w:pPr>
+        <w:ind w:left="5760" w:hanging="360"/>
+      </w:pPr>
+    </w:lvl>
+    <w:lvl w:ilvl="8" w:tplc="0809001B" w:tentative="1">
+      <w:start w:val="1"/>
+      <w:numFmt w:val="lowerRoman"/>
+      <w:lvlText w:val="%9."/>
+      <w:lvlJc w:val="right"/>
+      <w:pPr>
+        <w:ind w:left="6480" w:hanging="180"/>
+      </w:pPr>
+    </w:lvl>
+  </w:abstractNum>
+  <w:abstractNum w:abstractNumId="1" w15:restartNumberingAfterBreak="0">
     <w:nsid w:val="41F47FC1"/>
     <w:multiLevelType w:val="hybridMultilevel"/>
     <w:tmpl w:val="DA7419FA"/>
@@ -422,8 +692,287 @@
       </w:pPr>
     </w:lvl>
   </w:abstractNum>
+  <w:abstractNum w:abstractNumId="2" w15:restartNumberingAfterBreak="0">
+    <w:nsid w:val="55EA3373"/>
+    <w:multiLevelType w:val="hybridMultilevel"/>
+    <w:tmpl w:val="CA80207A"/>
+    <w:lvl w:ilvl="0" w:tplc="0809000F">
+      <w:start w:val="1"/>
+      <w:numFmt w:val="decimal"/>
+      <w:lvlText w:val="%1."/>
+      <w:lvlJc w:val="left"/>
+      <w:pPr>
+        <w:ind w:left="720" w:hanging="360"/>
+      </w:pPr>
+      <w:rPr>
+        <w:rFonts w:hint="default"/>
+      </w:rPr>
+    </w:lvl>
+    <w:lvl w:ilvl="1" w:tplc="08090019" w:tentative="1">
+      <w:start w:val="1"/>
+      <w:numFmt w:val="lowerLetter"/>
+      <w:lvlText w:val="%2."/>
+      <w:lvlJc w:val="left"/>
+      <w:pPr>
+        <w:ind w:left="1440" w:hanging="360"/>
+      </w:pPr>
+    </w:lvl>
+    <w:lvl w:ilvl="2" w:tplc="0809001B" w:tentative="1">
+      <w:start w:val="1"/>
+      <w:numFmt w:val="lowerRoman"/>
+      <w:lvlText w:val="%3."/>
+      <w:lvlJc w:val="right"/>
+      <w:pPr>
+        <w:ind w:left="2160" w:hanging="180"/>
+      </w:pPr>
+    </w:lvl>
+    <w:lvl w:ilvl="3" w:tplc="0809000F" w:tentative="1">
+      <w:start w:val="1"/>
+      <w:numFmt w:val="decimal"/>
+      <w:lvlText w:val="%4."/>
+      <w:lvlJc w:val="left"/>
+      <w:pPr>
+        <w:ind w:left="2880" w:hanging="360"/>
+      </w:pPr>
+    </w:lvl>
+    <w:lvl w:ilvl="4" w:tplc="08090019" w:tentative="1">
+      <w:start w:val="1"/>
+      <w:numFmt w:val="lowerLetter"/>
+      <w:lvlText w:val="%5."/>
+      <w:lvlJc w:val="left"/>
+      <w:pPr>
+        <w:ind w:left="3600" w:hanging="360"/>
+      </w:pPr>
+    </w:lvl>
+    <w:lvl w:ilvl="5" w:tplc="0809001B" w:tentative="1">
+      <w:start w:val="1"/>
+      <w:numFmt w:val="lowerRoman"/>
+      <w:lvlText w:val="%6."/>
+      <w:lvlJc w:val="right"/>
+      <w:pPr>
+        <w:ind w:left="4320" w:hanging="180"/>
+      </w:pPr>
+    </w:lvl>
+    <w:lvl w:ilvl="6" w:tplc="0809000F" w:tentative="1">
+      <w:start w:val="1"/>
+      <w:numFmt w:val="decimal"/>
+      <w:lvlText w:val="%7."/>
+      <w:lvlJc w:val="left"/>
+      <w:pPr>
+        <w:ind w:left="5040" w:hanging="360"/>
+      </w:pPr>
+    </w:lvl>
+    <w:lvl w:ilvl="7" w:tplc="08090019" w:tentative="1">
+      <w:start w:val="1"/>
+      <w:numFmt w:val="lowerLetter"/>
+      <w:lvlText w:val="%8."/>
+      <w:lvlJc w:val="left"/>
+      <w:pPr>
+        <w:ind w:left="5760" w:hanging="360"/>
+      </w:pPr>
+    </w:lvl>
+    <w:lvl w:ilvl="8" w:tplc="0809001B" w:tentative="1">
+      <w:start w:val="1"/>
+      <w:numFmt w:val="lowerRoman"/>
+      <w:lvlText w:val="%9."/>
+      <w:lvlJc w:val="right"/>
+      <w:pPr>
+        <w:ind w:left="6480" w:hanging="180"/>
+      </w:pPr>
+    </w:lvl>
+  </w:abstractNum>
+  <w:abstractNum w:abstractNumId="3" w15:restartNumberingAfterBreak="0">
+    <w:nsid w:val="62755DC1"/>
+    <w:multiLevelType w:val="hybridMultilevel"/>
+    <w:tmpl w:val="563EFD9C"/>
+    <w:lvl w:ilvl="0" w:tplc="0809000F">
+      <w:start w:val="1"/>
+      <w:numFmt w:val="decimal"/>
+      <w:lvlText w:val="%1."/>
+      <w:lvlJc w:val="left"/>
+      <w:pPr>
+        <w:ind w:left="720" w:hanging="360"/>
+      </w:pPr>
+      <w:rPr>
+        <w:rFonts w:hint="default"/>
+      </w:rPr>
+    </w:lvl>
+    <w:lvl w:ilvl="1" w:tplc="08090019" w:tentative="1">
+      <w:start w:val="1"/>
+      <w:numFmt w:val="lowerLetter"/>
+      <w:lvlText w:val="%2."/>
+      <w:lvlJc w:val="left"/>
+      <w:pPr>
+        <w:ind w:left="1440" w:hanging="360"/>
+      </w:pPr>
+    </w:lvl>
+    <w:lvl w:ilvl="2" w:tplc="0809001B" w:tentative="1">
+      <w:start w:val="1"/>
+      <w:numFmt w:val="lowerRoman"/>
+      <w:lvlText w:val="%3."/>
+      <w:lvlJc w:val="right"/>
+      <w:pPr>
+        <w:ind w:left="2160" w:hanging="180"/>
+      </w:pPr>
+    </w:lvl>
+    <w:lvl w:ilvl="3" w:tplc="0809000F" w:tentative="1">
+      <w:start w:val="1"/>
+      <w:numFmt w:val="decimal"/>
+      <w:lvlText w:val="%4."/>
+      <w:lvlJc w:val="left"/>
+      <w:pPr>
+        <w:ind w:left="2880" w:hanging="360"/>
+      </w:pPr>
+    </w:lvl>
+    <w:lvl w:ilvl="4" w:tplc="08090019" w:tentative="1">
+      <w:start w:val="1"/>
+      <w:numFmt w:val="lowerLetter"/>
+      <w:lvlText w:val="%5."/>
+      <w:lvlJc w:val="left"/>
+      <w:pPr>
+        <w:ind w:left="3600" w:hanging="360"/>
+      </w:pPr>
+    </w:lvl>
+    <w:lvl w:ilvl="5" w:tplc="0809001B" w:tentative="1">
+      <w:start w:val="1"/>
+      <w:numFmt w:val="lowerRoman"/>
+      <w:lvlText w:val="%6."/>
+      <w:lvlJc w:val="right"/>
+      <w:pPr>
+        <w:ind w:left="4320" w:hanging="180"/>
+      </w:pPr>
+    </w:lvl>
+    <w:lvl w:ilvl="6" w:tplc="0809000F" w:tentative="1">
+      <w:start w:val="1"/>
+      <w:numFmt w:val="decimal"/>
+      <w:lvlText w:val="%7."/>
+      <w:lvlJc w:val="left"/>
+      <w:pPr>
+        <w:ind w:left="5040" w:hanging="360"/>
+      </w:pPr>
+    </w:lvl>
+    <w:lvl w:ilvl="7" w:tplc="08090019" w:tentative="1">
+      <w:start w:val="1"/>
+      <w:numFmt w:val="lowerLetter"/>
+      <w:lvlText w:val="%8."/>
+      <w:lvlJc w:val="left"/>
+      <w:pPr>
+        <w:ind w:left="5760" w:hanging="360"/>
+      </w:pPr>
+    </w:lvl>
+    <w:lvl w:ilvl="8" w:tplc="0809001B" w:tentative="1">
+      <w:start w:val="1"/>
+      <w:numFmt w:val="lowerRoman"/>
+      <w:lvlText w:val="%9."/>
+      <w:lvlJc w:val="right"/>
+      <w:pPr>
+        <w:ind w:left="6480" w:hanging="180"/>
+      </w:pPr>
+    </w:lvl>
+  </w:abstractNum>
+  <w:abstractNum w:abstractNumId="4" w15:restartNumberingAfterBreak="0">
+    <w:nsid w:val="71132785"/>
+    <w:multiLevelType w:val="hybridMultilevel"/>
+    <w:tmpl w:val="B81CB04A"/>
+    <w:lvl w:ilvl="0" w:tplc="0809000F">
+      <w:start w:val="1"/>
+      <w:numFmt w:val="decimal"/>
+      <w:lvlText w:val="%1."/>
+      <w:lvlJc w:val="left"/>
+      <w:pPr>
+        <w:ind w:left="720" w:hanging="360"/>
+      </w:pPr>
+      <w:rPr>
+        <w:rFonts w:hint="default"/>
+      </w:rPr>
+    </w:lvl>
+    <w:lvl w:ilvl="1" w:tplc="08090019" w:tentative="1">
+      <w:start w:val="1"/>
+      <w:numFmt w:val="lowerLetter"/>
+      <w:lvlText w:val="%2."/>
+      <w:lvlJc w:val="left"/>
+      <w:pPr>
+        <w:ind w:left="1440" w:hanging="360"/>
+      </w:pPr>
+    </w:lvl>
+    <w:lvl w:ilvl="2" w:tplc="0809001B" w:tentative="1">
+      <w:start w:val="1"/>
+      <w:numFmt w:val="lowerRoman"/>
+      <w:lvlText w:val="%3."/>
+      <w:lvlJc w:val="right"/>
+      <w:pPr>
+        <w:ind w:left="2160" w:hanging="180"/>
+      </w:pPr>
+    </w:lvl>
+    <w:lvl w:ilvl="3" w:tplc="0809000F" w:tentative="1">
+      <w:start w:val="1"/>
+      <w:numFmt w:val="decimal"/>
+      <w:lvlText w:val="%4."/>
+      <w:lvlJc w:val="left"/>
+      <w:pPr>
+        <w:ind w:left="2880" w:hanging="360"/>
+      </w:pPr>
+    </w:lvl>
+    <w:lvl w:ilvl="4" w:tplc="08090019" w:tentative="1">
+      <w:start w:val="1"/>
+      <w:numFmt w:val="lowerLetter"/>
+      <w:lvlText w:val="%5."/>
+      <w:lvlJc w:val="left"/>
+      <w:pPr>
+        <w:ind w:left="3600" w:hanging="360"/>
+      </w:pPr>
+    </w:lvl>
+    <w:lvl w:ilvl="5" w:tplc="0809001B" w:tentative="1">
+      <w:start w:val="1"/>
+      <w:numFmt w:val="lowerRoman"/>
+      <w:lvlText w:val="%6."/>
+      <w:lvlJc w:val="right"/>
+      <w:pPr>
+        <w:ind w:left="4320" w:hanging="180"/>
+      </w:pPr>
+    </w:lvl>
+    <w:lvl w:ilvl="6" w:tplc="0809000F" w:tentative="1">
+      <w:start w:val="1"/>
+      <w:numFmt w:val="decimal"/>
+      <w:lvlText w:val="%7."/>
+      <w:lvlJc w:val="left"/>
+      <w:pPr>
+        <w:ind w:left="5040" w:hanging="360"/>
+      </w:pPr>
+    </w:lvl>
+    <w:lvl w:ilvl="7" w:tplc="08090019" w:tentative="1">
+      <w:start w:val="1"/>
+      <w:numFmt w:val="lowerLetter"/>
+      <w:lvlText w:val="%8."/>
+      <w:lvlJc w:val="left"/>
+      <w:pPr>
+        <w:ind w:left="5760" w:hanging="360"/>
+      </w:pPr>
+    </w:lvl>
+    <w:lvl w:ilvl="8" w:tplc="0809001B" w:tentative="1">
+      <w:start w:val="1"/>
+      <w:numFmt w:val="lowerRoman"/>
+      <w:lvlText w:val="%9."/>
+      <w:lvlJc w:val="right"/>
+      <w:pPr>
+        <w:ind w:left="6480" w:hanging="180"/>
+      </w:pPr>
+    </w:lvl>
+  </w:abstractNum>
   <w:num w:numId="1">
+    <w:abstractNumId w:val="1"/>
+  </w:num>
+  <w:num w:numId="2">
     <w:abstractNumId w:val="0"/>
+  </w:num>
+  <w:num w:numId="3">
+    <w:abstractNumId w:val="3"/>
+  </w:num>
+  <w:num w:numId="4">
+    <w:abstractNumId w:val="2"/>
+  </w:num>
+  <w:num w:numId="5">
+    <w:abstractNumId w:val="4"/>
   </w:num>
 </w:numbering>
 </file>

</xml_diff>